<commit_message>
Updated and added .gitignore
</commit_message>
<xml_diff>
--- a/Summary - Async Rust.docx
+++ b/Summary - Async Rust.docx
@@ -47,11 +47,7 @@
       </w:hyperlink>
       <w:r>
         <w:rPr/>
-        <w:t xml:space="preserve"> by Thomas Heartman. It is  written with a student’s perspective and my own interpretation of the article and also what I’ve read on the subject from other resources. </w:t>
-      </w:r>
-      <w:r>
-        <w:rPr/>
-        <w:t>Organization will not be responsible for any mistakes that I may or may not make.</w:t>
+        <w:t xml:space="preserve"> by Thomas Heartman. It is  written with a student’s perspective and my own interpretation of the article and also what I’ve read on the subject from other resources.</w:t>
       </w:r>
     </w:p>
     <w:sectPr>

</xml_diff>

<commit_message>
Updated and connected with remote repo on GitHub.
</commit_message>
<xml_diff>
--- a/Summary - Async Rust.docx
+++ b/Summary - Async Rust.docx
@@ -48,6 +48,17 @@
       <w:r>
         <w:rPr/>
         <w:t xml:space="preserve"> by Thomas Heartman. It is  written with a student’s perspective and my own interpretation of the article and also what I’ve read on the subject from other resources.</w:t>
+      </w:r>
+    </w:p>
+    <w:p>
+      <w:pPr>
+        <w:pStyle w:val="Normal"/>
+        <w:bidi w:val="0"/>
+        <w:jc w:val="left"/>
+        <w:rPr/>
+      </w:pPr>
+      <w:r>
+        <w:rPr/>
       </w:r>
     </w:p>
     <w:sectPr>

</xml_diff>